<commit_message>
[Add] cv files changes, sections
</commit_message>
<xml_diff>
--- a/AlonKolyakovCV.docx
+++ b/AlonKolyakovCV.docx
@@ -572,19 +572,25 @@
       </w:r>
       <w:proofErr w:type="spellEnd"/>
       <w:r>
-        <w:t xml:space="preserve">, </w:t>
+        <w:t>,</w:t>
+      </w:r>
+      <w:r>
+        <w:t xml:space="preserve"> </w:t>
       </w:r>
       <w:r>
         <w:rPr>
           <w:w w:val="110"/>
         </w:rPr>
-        <w:t>Engineering Sciences Program</w:t>
-      </w:r>
-      <w:r>
-        <w:rPr>
-          <w:w w:val="105"/>
-        </w:rPr>
+        <w:t>Science</w:t>
+      </w:r>
+      <w:r>
         <w:t xml:space="preserve"> </w:t>
+      </w:r>
+      <w:r>
+        <w:rPr>
+          <w:w w:val="110"/>
+        </w:rPr>
+        <w:t xml:space="preserve">Engineering </w:t>
       </w:r>
       <w:r>
         <w:rPr>
@@ -652,27 +658,6 @@
           <w:szCs w:val="24"/>
         </w:rPr>
         <w:t xml:space="preserve">: </w:t>
-      </w:r>
-      <w:r>
-        <w:rPr>
-          <w:spacing w:val="-4"/>
-          <w:szCs w:val="24"/>
-        </w:rPr>
-        <w:t>vs</w:t>
-      </w:r>
-      <w:r>
-        <w:rPr>
-          <w:spacing w:val="-4"/>
-          <w:szCs w:val="24"/>
-        </w:rPr>
-        <w:t>/</w:t>
-      </w:r>
-      <w:r>
-        <w:rPr>
-          <w:spacing w:val="-4"/>
-          <w:szCs w:val="24"/>
-        </w:rPr>
-        <w:t xml:space="preserve">code, </w:t>
       </w:r>
       <w:proofErr w:type="spellStart"/>
       <w:r>
@@ -1584,6 +1569,8 @@
         <w:ind w:left="72" w:right="-288" w:firstLine="0"/>
         <w:jc w:val="right"/>
         <w:rPr>
+          <w:i/>
+          <w:iCs/>
           <w:sz w:val="40"/>
           <w:szCs w:val="40"/>
         </w:rPr>
@@ -1598,6 +1585,8 @@
       </w:r>
       <w:r>
         <w:rPr>
+          <w:i/>
+          <w:iCs/>
           <w:w w:val="115"/>
           <w:sz w:val="40"/>
           <w:szCs w:val="40"/>
@@ -1606,6 +1595,8 @@
       </w:r>
       <w:r>
         <w:rPr>
+          <w:i/>
+          <w:iCs/>
           <w:spacing w:val="-27"/>
           <w:w w:val="115"/>
           <w:sz w:val="40"/>
@@ -1615,6 +1606,8 @@
       </w:r>
       <w:r>
         <w:rPr>
+          <w:i/>
+          <w:iCs/>
           <w:spacing w:val="-2"/>
           <w:w w:val="115"/>
           <w:sz w:val="40"/>
@@ -1812,6 +1805,8 @@
         <w:proofErr w:type="spellStart"/>
         <w:r>
           <w:rPr>
+            <w:i/>
+            <w:iCs/>
             <w:w w:val="80"/>
             <w:sz w:val="24"/>
             <w:szCs w:val="24"/>
@@ -1822,6 +1817,8 @@
         <w:proofErr w:type="spellEnd"/>
         <w:r>
           <w:rPr>
+            <w:i/>
+            <w:iCs/>
             <w:spacing w:val="11"/>
             <w:sz w:val="24"/>
             <w:szCs w:val="24"/>
@@ -1831,6 +1828,8 @@
         </w:r>
         <w:r>
           <w:rPr>
+            <w:i/>
+            <w:iCs/>
             <w:w w:val="80"/>
             <w:sz w:val="24"/>
             <w:szCs w:val="24"/>
@@ -1841,6 +1840,8 @@
       </w:hyperlink>
       <w:r>
         <w:rPr>
+          <w:i/>
+          <w:iCs/>
           <w:w w:val="80"/>
           <w:sz w:val="24"/>
           <w:szCs w:val="24"/>
@@ -1850,6 +1851,8 @@
       </w:r>
       <w:r>
         <w:rPr>
+          <w:i/>
+          <w:iCs/>
           <w:w w:val="80"/>
           <w:sz w:val="24"/>
           <w:szCs w:val="24"/>
@@ -1860,6 +1863,8 @@
       <w:proofErr w:type="spellStart"/>
       <w:r>
         <w:rPr>
+          <w:i/>
+          <w:iCs/>
           <w:w w:val="80"/>
           <w:sz w:val="24"/>
           <w:szCs w:val="24"/>
@@ -1870,6 +1875,8 @@
       <w:proofErr w:type="spellEnd"/>
       <w:r>
         <w:rPr>
+          <w:i/>
+          <w:iCs/>
           <w:w w:val="80"/>
           <w:sz w:val="24"/>
           <w:szCs w:val="24"/>
@@ -2840,11 +2847,159 @@
       </w:pPr>
       <w:r>
         <w:rPr>
-          <w:w w:val="105"/>
-          <w:sz w:val="20"/>
-          <w:szCs w:val="20"/>
-        </w:rPr>
-        <w:t>Adept at both designing new projects and maintaining existing ones, with a focus on enhancing performance and efficiency.</w:t>
+          <w:sz w:val="20"/>
+          <w:szCs w:val="20"/>
+        </w:rPr>
+        <w:t>Proficient in direct customer communication, adept at understanding requirements from inception to execution, and skilled in resolving any issues that arise.</w:t>
+      </w:r>
+    </w:p>
+    <w:p>
+      <w:pPr>
+        <w:pStyle w:val="1"/>
+        <w:shd w:val="clear" w:color="auto" w:fill="FFFFFF"/>
+        <w:spacing w:before="149"/>
+        <w:ind w:left="-144" w:right="-288"/>
+        <w:rPr>
+          <w:rFonts w:ascii="Segoe UI" w:eastAsia="Times New Roman" w:hAnsi="Segoe UI" w:cs="Segoe UI"/>
+        </w:rPr>
+      </w:pPr>
+      <w:r>
+        <w:rPr>
+          <w:w w:val="80"/>
+          <w:u w:val="single"/>
+        </w:rPr>
+        <w:t xml:space="preserve">Freelance </w:t>
+      </w:r>
+      <w:r>
+        <w:rPr>
+          <w:w w:val="80"/>
+          <w:u w:val="single"/>
+        </w:rPr>
+        <w:t>Backend</w:t>
+      </w:r>
+      <w:r>
+        <w:rPr>
+          <w:w w:val="80"/>
+          <w:u w:val="single"/>
+        </w:rPr>
+        <w:t xml:space="preserve"> Developer </w:t>
+      </w:r>
+      <w:r>
+        <w:rPr>
+          <w:w w:val="80"/>
+          <w:u w:val="single"/>
+        </w:rPr>
+        <w:t>at</w:t>
+      </w:r>
+      <w:r>
+        <w:rPr>
+          <w:spacing w:val="16"/>
+          <w:u w:val="single"/>
+        </w:rPr>
+        <w:t xml:space="preserve"> </w:t>
+      </w:r>
+      <w:hyperlink r:id="rId20" w:history="1">
+        <w:r>
+          <w:rPr>
+            <w:rStyle w:val="Hyperlink"/>
+            <w:i/>
+            <w:iCs/>
+            <w:color w:val="auto"/>
+            <w:w w:val="80"/>
+          </w:rPr>
+          <w:t>SAFE.AI</w:t>
+        </w:r>
+      </w:hyperlink>
+      <w:r>
+        <w:rPr>
+          <w:rFonts w:ascii="Segoe UI" w:hAnsi="Segoe UI" w:cs="Segoe UI"/>
+        </w:rPr>
+        <w:t xml:space="preserve"> </w:t>
+      </w:r>
+      <w:r>
+        <w:rPr>
+          <w:w w:val="80"/>
+          <w:position w:val="1"/>
+        </w:rPr>
+        <w:t>(0</w:t>
+      </w:r>
+      <w:r>
+        <w:rPr>
+          <w:w w:val="80"/>
+          <w:position w:val="1"/>
+        </w:rPr>
+        <w:t>7</w:t>
+      </w:r>
+      <w:r>
+        <w:rPr>
+          <w:w w:val="80"/>
+          <w:position w:val="1"/>
+        </w:rPr>
+        <w:t>/</w:t>
+      </w:r>
+      <w:r>
+        <w:rPr>
+          <w:w w:val="80"/>
+          <w:position w:val="1"/>
+        </w:rPr>
+        <w:t>2024</w:t>
+      </w:r>
+      <w:r>
+        <w:rPr>
+          <w:spacing w:val="7"/>
+          <w:position w:val="1"/>
+        </w:rPr>
+        <w:t xml:space="preserve"> </w:t>
+      </w:r>
+      <w:r>
+        <w:rPr>
+          <w:w w:val="80"/>
+          <w:position w:val="1"/>
+        </w:rPr>
+        <w:t>–</w:t>
+      </w:r>
+      <w:r>
+        <w:rPr>
+          <w:spacing w:val="31"/>
+          <w:position w:val="1"/>
+        </w:rPr>
+        <w:t xml:space="preserve"> </w:t>
+      </w:r>
+      <w:r>
+        <w:rPr>
+          <w:spacing w:val="-2"/>
+          <w:w w:val="80"/>
+          <w:position w:val="1"/>
+        </w:rPr>
+        <w:t>Present)</w:t>
+      </w:r>
+    </w:p>
+    <w:p>
+      <w:pPr>
+        <w:tabs>
+          <w:tab w:val="left" w:pos="866"/>
+        </w:tabs>
+        <w:spacing w:before="149" w:line="247" w:lineRule="auto"/>
+        <w:ind w:left="-144" w:right="-288"/>
+        <w:jc w:val="both"/>
+        <w:rPr>
+          <w:sz w:val="20"/>
+          <w:szCs w:val="20"/>
+        </w:rPr>
+      </w:pPr>
+      <w:r>
+        <w:rPr>
+          <w:sz w:val="20"/>
+          <w:szCs w:val="20"/>
+        </w:rPr>
+        <w:t>SAFE.AI is an innovative mental health app offering a unique AI-powered virtual companion to help individuals navigate mental challenges</w:t>
+      </w:r>
+      <w:r>
+        <w:rPr>
+          <w:sz w:val="20"/>
+          <w:szCs w:val="20"/>
+        </w:rPr>
+        <w:t>.</w:t>
       </w:r>
     </w:p>
     <w:p>
@@ -2861,17 +3016,96 @@
         <w:ind w:left="216" w:right="-288"/>
         <w:jc w:val="both"/>
         <w:rPr>
-          <w:w w:val="105"/>
-          <w:sz w:val="20"/>
-          <w:szCs w:val="20"/>
-        </w:rPr>
-      </w:pPr>
-      <w:r>
-        <w:rPr>
-          <w:sz w:val="20"/>
-          <w:szCs w:val="20"/>
-        </w:rPr>
-        <w:t>Proficient in direct customer communication, adept at understanding requirements from inception to execution, and skilled in resolving any issues that arise.</w:t>
+          <w:sz w:val="20"/>
+          <w:szCs w:val="20"/>
+        </w:rPr>
+      </w:pPr>
+      <w:r>
+        <w:rPr>
+          <w:sz w:val="20"/>
+          <w:szCs w:val="20"/>
+        </w:rPr>
+        <w:t xml:space="preserve">Expertise in </w:t>
+      </w:r>
+      <w:r>
+        <w:rPr>
+          <w:b/>
+          <w:bCs/>
+          <w:sz w:val="20"/>
+          <w:szCs w:val="20"/>
+        </w:rPr>
+        <w:t>Python</w:t>
+      </w:r>
+      <w:r>
+        <w:rPr>
+          <w:sz w:val="20"/>
+          <w:szCs w:val="20"/>
+        </w:rPr>
+        <w:t xml:space="preserve">, </w:t>
+      </w:r>
+      <w:r>
+        <w:rPr>
+          <w:b/>
+          <w:bCs/>
+          <w:sz w:val="20"/>
+          <w:szCs w:val="20"/>
+        </w:rPr>
+        <w:t>Flask</w:t>
+      </w:r>
+      <w:r>
+        <w:rPr>
+          <w:sz w:val="20"/>
+          <w:szCs w:val="20"/>
+        </w:rPr>
+        <w:t xml:space="preserve">, and </w:t>
+      </w:r>
+      <w:proofErr w:type="spellStart"/>
+      <w:r>
+        <w:rPr>
+          <w:b/>
+          <w:bCs/>
+          <w:sz w:val="20"/>
+          <w:szCs w:val="20"/>
+        </w:rPr>
+        <w:t>SQLAlchemy</w:t>
+      </w:r>
+      <w:proofErr w:type="spellEnd"/>
+      <w:r>
+        <w:rPr>
+          <w:sz w:val="20"/>
+          <w:szCs w:val="20"/>
+        </w:rPr>
+        <w:t xml:space="preserve"> implem</w:t>
+      </w:r>
+      <w:r>
+        <w:rPr>
+          <w:sz w:val="20"/>
+          <w:szCs w:val="20"/>
+        </w:rPr>
+        <w:t xml:space="preserve">entations </w:t>
+      </w:r>
+      <w:r>
+        <w:rPr>
+          <w:sz w:val="20"/>
+          <w:szCs w:val="20"/>
+        </w:rPr>
+        <w:t xml:space="preserve">using </w:t>
+      </w:r>
+      <w:r>
+        <w:rPr>
+          <w:b/>
+          <w:bCs/>
+          <w:sz w:val="20"/>
+          <w:szCs w:val="20"/>
+        </w:rPr>
+        <w:t>MySQL</w:t>
+      </w:r>
+      <w:r>
+        <w:rPr>
+          <w:sz w:val="20"/>
+          <w:szCs w:val="20"/>
+        </w:rPr>
+        <w:t>.</w:t>
       </w:r>
     </w:p>
     <w:p>
@@ -2888,42 +3122,146 @@
         <w:ind w:left="216" w:right="-288"/>
         <w:jc w:val="both"/>
         <w:rPr>
-          <w:w w:val="105"/>
-          <w:sz w:val="20"/>
-          <w:szCs w:val="20"/>
-        </w:rPr>
-      </w:pPr>
-      <w:r>
-        <w:rPr>
-          <w:w w:val="105"/>
-          <w:sz w:val="20"/>
-          <w:szCs w:val="20"/>
-        </w:rPr>
-        <w:t xml:space="preserve">Efficiently managed </w:t>
-      </w:r>
-      <w:r>
-        <w:rPr>
-          <w:w w:val="105"/>
-          <w:sz w:val="20"/>
-          <w:szCs w:val="20"/>
-        </w:rPr>
-        <w:t xml:space="preserve">a </w:t>
-      </w:r>
-      <w:r>
-        <w:rPr>
-          <w:w w:val="105"/>
-          <w:sz w:val="20"/>
-          <w:szCs w:val="20"/>
-        </w:rPr>
-        <w:t>group of developers by assigning tasks based on individual strengths and project priorities. I provided clear guidelines and documentation to ensure alignment with project goals.</w:t>
-      </w:r>
-      <w:r>
-        <w:rPr>
-          <w:w w:val="105"/>
-          <w:sz w:val="20"/>
-          <w:szCs w:val="20"/>
-        </w:rPr>
-        <w:br/>
+          <w:sz w:val="20"/>
+          <w:szCs w:val="20"/>
+        </w:rPr>
+      </w:pPr>
+      <w:r>
+        <w:rPr>
+          <w:sz w:val="20"/>
+          <w:szCs w:val="20"/>
+        </w:rPr>
+        <w:t>Lead backend development e</w:t>
+      </w:r>
+      <w:r>
+        <w:rPr>
+          <w:sz w:val="20"/>
+          <w:szCs w:val="20"/>
+        </w:rPr>
+        <w:t>fforts for scalable application</w:t>
+      </w:r>
+      <w:bookmarkStart w:id="0" w:name="_GoBack"/>
+      <w:bookmarkEnd w:id="0"/>
+      <w:r>
+        <w:rPr>
+          <w:sz w:val="20"/>
+          <w:szCs w:val="20"/>
+        </w:rPr>
+        <w:t xml:space="preserve"> using </w:t>
+      </w:r>
+      <w:r>
+        <w:rPr>
+          <w:b/>
+          <w:bCs/>
+          <w:sz w:val="20"/>
+          <w:szCs w:val="20"/>
+        </w:rPr>
+        <w:t>AWS</w:t>
+      </w:r>
+      <w:r>
+        <w:rPr>
+          <w:sz w:val="20"/>
+          <w:szCs w:val="20"/>
+        </w:rPr>
+        <w:t xml:space="preserve"> </w:t>
+      </w:r>
+      <w:r>
+        <w:rPr>
+          <w:sz w:val="20"/>
+          <w:szCs w:val="20"/>
+        </w:rPr>
+        <w:t xml:space="preserve">resources: </w:t>
+      </w:r>
+      <w:r>
+        <w:rPr>
+          <w:b/>
+          <w:bCs/>
+          <w:sz w:val="20"/>
+          <w:szCs w:val="20"/>
+        </w:rPr>
+        <w:t>EC2</w:t>
+      </w:r>
+      <w:r>
+        <w:rPr>
+          <w:sz w:val="20"/>
+          <w:szCs w:val="20"/>
+        </w:rPr>
+        <w:t xml:space="preserve">, </w:t>
+      </w:r>
+      <w:r>
+        <w:rPr>
+          <w:b/>
+          <w:bCs/>
+          <w:sz w:val="20"/>
+          <w:szCs w:val="20"/>
+        </w:rPr>
+        <w:t>RDS</w:t>
+      </w:r>
+      <w:r>
+        <w:rPr>
+          <w:sz w:val="20"/>
+          <w:szCs w:val="20"/>
+        </w:rPr>
+        <w:t>,</w:t>
+      </w:r>
+      <w:r>
+        <w:rPr>
+          <w:b/>
+          <w:bCs/>
+          <w:sz w:val="20"/>
+          <w:szCs w:val="20"/>
+        </w:rPr>
+        <w:t xml:space="preserve"> S3</w:t>
+      </w:r>
+      <w:r>
+        <w:rPr>
+          <w:sz w:val="20"/>
+          <w:szCs w:val="20"/>
+        </w:rPr>
+        <w:t>,</w:t>
+      </w:r>
+      <w:r>
+        <w:rPr>
+          <w:b/>
+          <w:bCs/>
+          <w:sz w:val="20"/>
+          <w:szCs w:val="20"/>
+        </w:rPr>
+        <w:t xml:space="preserve"> </w:t>
+      </w:r>
+      <w:proofErr w:type="spellStart"/>
+      <w:r>
+        <w:rPr>
+          <w:b/>
+          <w:bCs/>
+          <w:sz w:val="20"/>
+          <w:szCs w:val="20"/>
+        </w:rPr>
+        <w:t>Cloudfront</w:t>
+      </w:r>
+      <w:proofErr w:type="spellEnd"/>
+      <w:r>
+        <w:rPr>
+          <w:b/>
+          <w:bCs/>
+          <w:sz w:val="20"/>
+          <w:szCs w:val="20"/>
+        </w:rPr>
+        <w:t xml:space="preserve"> </w:t>
+      </w:r>
+      <w:r>
+        <w:rPr>
+          <w:sz w:val="20"/>
+          <w:szCs w:val="20"/>
+        </w:rPr>
+        <w:t>etc</w:t>
+      </w:r>
+      <w:r>
+        <w:rPr>
+          <w:sz w:val="20"/>
+          <w:szCs w:val="20"/>
+        </w:rPr>
+        <w:t>.</w:t>
       </w:r>
     </w:p>
     <w:p>
@@ -2963,10 +3301,11 @@
           <w:szCs w:val="24"/>
         </w:rPr>
       </w:pPr>
-      <w:bookmarkStart w:id="0" w:name="_GoBack"/>
       <w:proofErr w:type="spellStart"/>
       <w:r>
         <w:rPr>
+          <w:i/>
+          <w:iCs/>
           <w:w w:val="80"/>
           <w:sz w:val="24"/>
           <w:szCs w:val="24"/>
@@ -2977,6 +3316,8 @@
       <w:proofErr w:type="spellEnd"/>
       <w:r>
         <w:rPr>
+          <w:i/>
+          <w:iCs/>
           <w:spacing w:val="22"/>
           <w:sz w:val="24"/>
           <w:szCs w:val="24"/>
@@ -2986,6 +3327,8 @@
       </w:r>
       <w:r>
         <w:rPr>
+          <w:i/>
+          <w:iCs/>
           <w:w w:val="80"/>
           <w:sz w:val="24"/>
           <w:szCs w:val="24"/>
@@ -2995,6 +3338,8 @@
       </w:r>
       <w:r>
         <w:rPr>
+          <w:i/>
+          <w:iCs/>
           <w:spacing w:val="25"/>
           <w:sz w:val="24"/>
           <w:szCs w:val="24"/>
@@ -3004,6 +3349,8 @@
       </w:r>
       <w:r>
         <w:rPr>
+          <w:i/>
+          <w:iCs/>
           <w:w w:val="80"/>
           <w:sz w:val="24"/>
           <w:szCs w:val="24"/>
@@ -3013,6 +3360,8 @@
       </w:r>
       <w:r>
         <w:rPr>
+          <w:i/>
+          <w:iCs/>
           <w:spacing w:val="21"/>
           <w:sz w:val="24"/>
           <w:szCs w:val="24"/>
@@ -3022,6 +3371,8 @@
       </w:r>
       <w:r>
         <w:rPr>
+          <w:i/>
+          <w:iCs/>
           <w:w w:val="80"/>
           <w:sz w:val="24"/>
           <w:szCs w:val="24"/>
@@ -3085,7 +3436,6 @@
         <w:t>03/2023)</w:t>
       </w:r>
     </w:p>
-    <w:bookmarkEnd w:id="0"/>
     <w:p>
       <w:pPr>
         <w:pStyle w:val="a5"/>
@@ -3153,7 +3503,7 @@
         </w:rPr>
         <w:t xml:space="preserve"> technology - designed for professional traders seeking maximum speed and reliability. [</w:t>
       </w:r>
-      <w:hyperlink r:id="rId20" w:history="1">
+      <w:hyperlink r:id="rId21" w:history="1">
         <w:r>
           <w:rPr>
             <w:rStyle w:val="Hyperlink"/>
@@ -3175,7 +3525,7 @@
         </w:rPr>
         <w:t xml:space="preserve">, </w:t>
       </w:r>
-      <w:hyperlink r:id="rId21" w:history="1">
+      <w:hyperlink r:id="rId22" w:history="1">
         <w:r>
           <w:rPr>
             <w:rStyle w:val="Hyperlink"/>
@@ -3310,21 +3660,6 @@
         </w:rPr>
         <w:t>ראש הטופס</w:t>
       </w:r>
-    </w:p>
-    <w:p>
-      <w:pPr>
-        <w:tabs>
-          <w:tab w:val="left" w:pos="866"/>
-        </w:tabs>
-        <w:spacing w:before="37" w:line="247" w:lineRule="auto"/>
-        <w:ind w:right="-288"/>
-        <w:jc w:val="both"/>
-        <w:rPr>
-          <w:w w:val="105"/>
-          <w:sz w:val="20"/>
-          <w:szCs w:val="24"/>
-        </w:rPr>
-      </w:pPr>
     </w:p>
     <w:sectPr>
       <w:type w:val="continuous"/>

</xml_diff>

<commit_message>
[Refactor] cv [Add] safeai section
</commit_message>
<xml_diff>
--- a/AlonKolyakovCV.docx
+++ b/AlonKolyakovCV.docx
@@ -1226,7 +1226,27 @@
             <w:color w:val="1F497D" w:themeColor="text2"/>
             <w:w w:val="110"/>
           </w:rPr>
-          <w:t>Sela</w:t>
+          <w:t>Se</w:t>
+        </w:r>
+        <w:r>
+          <w:rPr>
+            <w:rStyle w:val="Hyperlink"/>
+            <w:b/>
+            <w:bCs/>
+            <w:color w:val="1F497D" w:themeColor="text2"/>
+            <w:w w:val="110"/>
+          </w:rPr>
+          <w:t>l</w:t>
+        </w:r>
+        <w:r>
+          <w:rPr>
+            <w:rStyle w:val="Hyperlink"/>
+            <w:b/>
+            <w:bCs/>
+            <w:color w:val="1F497D" w:themeColor="text2"/>
+            <w:w w:val="110"/>
+          </w:rPr>
+          <w:t>a</w:t>
         </w:r>
         <w:proofErr w:type="spellEnd"/>
       </w:hyperlink>
@@ -1662,7 +1682,14 @@
           <w:color w:val="1F2023"/>
           <w:w w:val="105"/>
         </w:rPr>
-        <w:t xml:space="preserve"> years of hands-on experience </w:t>
+        <w:t xml:space="preserve"> years </w:t>
+      </w:r>
+      <w:r>
+        <w:rPr>
+          <w:color w:val="1F2023"/>
+          <w:w w:val="105"/>
+        </w:rPr>
+        <w:t xml:space="preserve">of hands-on experience </w:t>
       </w:r>
       <w:proofErr w:type="gramStart"/>
       <w:r>
@@ -1678,7 +1705,14 @@
           <w:color w:val="1F2023"/>
           <w:w w:val="105"/>
         </w:rPr>
-        <w:t xml:space="preserve"> robust backend solutions</w:t>
+        <w:t xml:space="preserve"> robust </w:t>
+      </w:r>
+      <w:r>
+        <w:rPr>
+          <w:color w:val="1F2023"/>
+          <w:w w:val="105"/>
+        </w:rPr>
+        <w:t>backend solutions</w:t>
       </w:r>
       <w:r>
         <w:rPr>
@@ -2205,7 +2239,14 @@
           <w:sz w:val="20"/>
           <w:szCs w:val="20"/>
         </w:rPr>
-        <w:t>s, and more</w:t>
+        <w:t>s</w:t>
+      </w:r>
+      <w:r>
+        <w:rPr>
+          <w:sz w:val="20"/>
+          <w:szCs w:val="20"/>
+        </w:rPr>
+        <w:t xml:space="preserve"> and more</w:t>
       </w:r>
       <w:r>
         <w:rPr>
@@ -2260,7 +2301,14 @@
           <w:sz w:val="20"/>
           <w:szCs w:val="20"/>
         </w:rPr>
-        <w:t xml:space="preserve">sturdy </w:t>
+        <w:t>robust</w:t>
+      </w:r>
+      <w:r>
+        <w:rPr>
+          <w:sz w:val="20"/>
+          <w:szCs w:val="20"/>
+        </w:rPr>
+        <w:t xml:space="preserve"> </w:t>
       </w:r>
       <w:r>
         <w:rPr>
@@ -2347,7 +2395,52 @@
           <w:sz w:val="20"/>
           <w:szCs w:val="20"/>
         </w:rPr>
-        <w:t>, employing stored procedures for efficient data handling. Anticipated scalability to accommodate a wide user base, projected to reach thousands of users.</w:t>
+        <w:t xml:space="preserve">, employing stored procedures for efficient data handling. </w:t>
+      </w:r>
+      <w:r>
+        <w:rPr>
+          <w:color w:val="1F2023"/>
+          <w:w w:val="110"/>
+          <w:sz w:val="20"/>
+          <w:szCs w:val="20"/>
+        </w:rPr>
+        <w:t>Assured</w:t>
+      </w:r>
+      <w:r>
+        <w:rPr>
+          <w:color w:val="1F2023"/>
+          <w:w w:val="110"/>
+          <w:sz w:val="20"/>
+          <w:szCs w:val="20"/>
+        </w:rPr>
+        <w:t xml:space="preserve"> scalability</w:t>
+      </w:r>
+      <w:r>
+        <w:rPr>
+          <w:color w:val="1F2023"/>
+          <w:w w:val="110"/>
+          <w:sz w:val="20"/>
+          <w:szCs w:val="20"/>
+        </w:rPr>
+        <w:t xml:space="preserve"> of the application</w:t>
+      </w:r>
+      <w:r>
+        <w:rPr>
+          <w:color w:val="1F2023"/>
+          <w:w w:val="110"/>
+          <w:sz w:val="20"/>
+          <w:szCs w:val="20"/>
+        </w:rPr>
+        <w:t xml:space="preserve"> to accommodate a wide user base, projected to reach thousands of users</w:t>
+      </w:r>
+      <w:r>
+        <w:rPr>
+          <w:color w:val="1F2023"/>
+          <w:w w:val="110"/>
+          <w:sz w:val="20"/>
+          <w:szCs w:val="20"/>
+        </w:rPr>
+        <w:t>.</w:t>
       </w:r>
     </w:p>
     <w:p>
@@ -2736,6 +2829,7 @@
           <w:lang w:bidi="he-IL"/>
         </w:rPr>
       </w:pPr>
+      <w:bookmarkStart w:id="0" w:name="_GoBack"/>
       <w:r>
         <w:rPr>
           <w:sz w:val="20"/>
@@ -2825,6 +2919,7 @@
         </w:rPr>
         <w:t xml:space="preserve"> for scalable applications.</w:t>
       </w:r>
+      <w:bookmarkEnd w:id="0"/>
     </w:p>
     <w:p>
       <w:pPr>
@@ -2976,34 +3071,6 @@
     </w:p>
     <w:p>
       <w:pPr>
-        <w:tabs>
-          <w:tab w:val="left" w:pos="866"/>
-        </w:tabs>
-        <w:spacing w:before="149" w:line="247" w:lineRule="auto"/>
-        <w:ind w:left="-144" w:right="-288"/>
-        <w:jc w:val="both"/>
-        <w:rPr>
-          <w:sz w:val="20"/>
-          <w:szCs w:val="20"/>
-        </w:rPr>
-      </w:pPr>
-      <w:r>
-        <w:rPr>
-          <w:sz w:val="20"/>
-          <w:szCs w:val="20"/>
-        </w:rPr>
-        <w:t>SAFE.AI is an innovative mental health app offering a unique AI-powered virtual companion to help individuals navigate mental challenges</w:t>
-      </w:r>
-      <w:r>
-        <w:rPr>
-          <w:sz w:val="20"/>
-          <w:szCs w:val="20"/>
-        </w:rPr>
-        <w:t>.</w:t>
-      </w:r>
-    </w:p>
-    <w:p>
-      <w:pPr>
         <w:pStyle w:val="a5"/>
         <w:numPr>
           <w:ilvl w:val="0"/>
@@ -3025,7 +3092,14 @@
           <w:sz w:val="20"/>
           <w:szCs w:val="20"/>
         </w:rPr>
-        <w:t xml:space="preserve">Expertise in </w:t>
+        <w:t>Implementing</w:t>
+      </w:r>
+      <w:r>
+        <w:rPr>
+          <w:sz w:val="20"/>
+          <w:szCs w:val="20"/>
+        </w:rPr>
+        <w:t xml:space="preserve"> AI techniques and optimized </w:t>
       </w:r>
       <w:r>
         <w:rPr>
@@ -3034,78 +3108,14 @@
           <w:sz w:val="20"/>
           <w:szCs w:val="20"/>
         </w:rPr>
-        <w:t>Python</w:t>
-      </w:r>
-      <w:r>
-        <w:rPr>
-          <w:sz w:val="20"/>
-          <w:szCs w:val="20"/>
-        </w:rPr>
-        <w:t xml:space="preserve">, </w:t>
-      </w:r>
-      <w:r>
-        <w:rPr>
-          <w:b/>
-          <w:bCs/>
-          <w:sz w:val="20"/>
-          <w:szCs w:val="20"/>
-        </w:rPr>
-        <w:t>Flask</w:t>
-      </w:r>
-      <w:r>
-        <w:rPr>
-          <w:sz w:val="20"/>
-          <w:szCs w:val="20"/>
-        </w:rPr>
-        <w:t xml:space="preserve">, and </w:t>
-      </w:r>
-      <w:proofErr w:type="spellStart"/>
-      <w:r>
-        <w:rPr>
-          <w:b/>
-          <w:bCs/>
-          <w:sz w:val="20"/>
-          <w:szCs w:val="20"/>
-        </w:rPr>
-        <w:t>SQLAlchemy</w:t>
-      </w:r>
-      <w:proofErr w:type="spellEnd"/>
-      <w:r>
-        <w:rPr>
-          <w:sz w:val="20"/>
-          <w:szCs w:val="20"/>
-        </w:rPr>
-        <w:t xml:space="preserve"> implem</w:t>
-      </w:r>
-      <w:r>
-        <w:rPr>
-          <w:sz w:val="20"/>
-          <w:szCs w:val="20"/>
-        </w:rPr>
-        <w:t xml:space="preserve">entations </w:t>
-      </w:r>
-      <w:r>
-        <w:rPr>
-          <w:sz w:val="20"/>
-          <w:szCs w:val="20"/>
-        </w:rPr>
-        <w:t xml:space="preserve">using </w:t>
-      </w:r>
-      <w:r>
-        <w:rPr>
-          <w:b/>
-          <w:bCs/>
-          <w:sz w:val="20"/>
-          <w:szCs w:val="20"/>
-        </w:rPr>
-        <w:t>MySQL</w:t>
-      </w:r>
-      <w:r>
-        <w:rPr>
-          <w:sz w:val="20"/>
-          <w:szCs w:val="20"/>
-        </w:rPr>
-        <w:t>.</w:t>
+        <w:t>LLM API</w:t>
+      </w:r>
+      <w:r>
+        <w:rPr>
+          <w:sz w:val="20"/>
+          <w:szCs w:val="20"/>
+        </w:rPr>
+        <w:t xml:space="preserve"> usage in order to enhance performance.</w:t>
       </w:r>
     </w:p>
     <w:p>
@@ -3131,23 +3141,7 @@
           <w:sz w:val="20"/>
           <w:szCs w:val="20"/>
         </w:rPr>
-        <w:t>Lead backend development e</w:t>
-      </w:r>
-      <w:r>
-        <w:rPr>
-          <w:sz w:val="20"/>
-          <w:szCs w:val="20"/>
-        </w:rPr>
-        <w:t>fforts for scalable application</w:t>
-      </w:r>
-      <w:bookmarkStart w:id="0" w:name="_GoBack"/>
-      <w:bookmarkEnd w:id="0"/>
-      <w:r>
-        <w:rPr>
-          <w:sz w:val="20"/>
-          <w:szCs w:val="20"/>
-        </w:rPr>
-        <w:t xml:space="preserve"> using </w:t>
+        <w:t xml:space="preserve">Expertise in </w:t>
       </w:r>
       <w:r>
         <w:rPr>
@@ -3156,21 +3150,14 @@
           <w:sz w:val="20"/>
           <w:szCs w:val="20"/>
         </w:rPr>
-        <w:t>AWS</w:t>
-      </w:r>
-      <w:r>
-        <w:rPr>
-          <w:sz w:val="20"/>
-          <w:szCs w:val="20"/>
-        </w:rPr>
-        <w:t xml:space="preserve"> </w:t>
-      </w:r>
-      <w:r>
-        <w:rPr>
-          <w:sz w:val="20"/>
-          <w:szCs w:val="20"/>
-        </w:rPr>
-        <w:t xml:space="preserve">resources: </w:t>
+        <w:t>Python</w:t>
+      </w:r>
+      <w:r>
+        <w:rPr>
+          <w:sz w:val="20"/>
+          <w:szCs w:val="20"/>
+        </w:rPr>
+        <w:t xml:space="preserve">, </w:t>
       </w:r>
       <w:r>
         <w:rPr>
@@ -3179,15 +3166,16 @@
           <w:sz w:val="20"/>
           <w:szCs w:val="20"/>
         </w:rPr>
-        <w:t>EC2</w:t>
-      </w:r>
-      <w:r>
-        <w:rPr>
-          <w:sz w:val="20"/>
-          <w:szCs w:val="20"/>
-        </w:rPr>
-        <w:t xml:space="preserve">, </w:t>
-      </w:r>
+        <w:t>Flask</w:t>
+      </w:r>
+      <w:r>
+        <w:rPr>
+          <w:sz w:val="20"/>
+          <w:szCs w:val="20"/>
+        </w:rPr>
+        <w:t>/</w:t>
+      </w:r>
+      <w:proofErr w:type="spellStart"/>
       <w:r>
         <w:rPr>
           <w:b/>
@@ -3195,14 +3183,29 @@
           <w:sz w:val="20"/>
           <w:szCs w:val="20"/>
         </w:rPr>
-        <w:t>RDS</w:t>
-      </w:r>
-      <w:r>
-        <w:rPr>
-          <w:sz w:val="20"/>
-          <w:szCs w:val="20"/>
-        </w:rPr>
-        <w:t>,</w:t>
+        <w:t>SQLAlchemy</w:t>
+      </w:r>
+      <w:proofErr w:type="spellEnd"/>
+      <w:r>
+        <w:rPr>
+          <w:sz w:val="20"/>
+          <w:szCs w:val="20"/>
+        </w:rPr>
+        <w:t xml:space="preserve"> implem</w:t>
+      </w:r>
+      <w:r>
+        <w:rPr>
+          <w:sz w:val="20"/>
+          <w:szCs w:val="20"/>
+        </w:rPr>
+        <w:t xml:space="preserve">entations </w:t>
+      </w:r>
+      <w:r>
+        <w:rPr>
+          <w:sz w:val="20"/>
+          <w:szCs w:val="20"/>
+        </w:rPr>
+        <w:t xml:space="preserve">using </w:t>
       </w:r>
       <w:r>
         <w:rPr>
@@ -3211,14 +3214,54 @@
           <w:sz w:val="20"/>
           <w:szCs w:val="20"/>
         </w:rPr>
-        <w:t xml:space="preserve"> S3</w:t>
-      </w:r>
-      <w:r>
-        <w:rPr>
-          <w:sz w:val="20"/>
-          <w:szCs w:val="20"/>
-        </w:rPr>
-        <w:t>,</w:t>
+        <w:t>MySQL</w:t>
+      </w:r>
+      <w:r>
+        <w:rPr>
+          <w:sz w:val="20"/>
+          <w:szCs w:val="20"/>
+        </w:rPr>
+        <w:t>.</w:t>
+      </w:r>
+    </w:p>
+    <w:p>
+      <w:pPr>
+        <w:pStyle w:val="a5"/>
+        <w:numPr>
+          <w:ilvl w:val="0"/>
+          <w:numId w:val="1"/>
+        </w:numPr>
+        <w:tabs>
+          <w:tab w:val="left" w:pos="866"/>
+        </w:tabs>
+        <w:spacing w:before="37" w:line="247" w:lineRule="auto"/>
+        <w:ind w:left="216" w:right="-288"/>
+        <w:jc w:val="both"/>
+        <w:rPr>
+          <w:sz w:val="20"/>
+          <w:szCs w:val="20"/>
+        </w:rPr>
+      </w:pPr>
+      <w:r>
+        <w:rPr>
+          <w:sz w:val="20"/>
+          <w:szCs w:val="20"/>
+        </w:rPr>
+        <w:t>Lead backend development e</w:t>
+      </w:r>
+      <w:r>
+        <w:rPr>
+          <w:sz w:val="20"/>
+          <w:szCs w:val="20"/>
+        </w:rPr>
+        <w:t>fforts for scalable application</w:t>
+      </w:r>
+      <w:r>
+        <w:rPr>
+          <w:sz w:val="20"/>
+          <w:szCs w:val="20"/>
+        </w:rPr>
+        <w:t xml:space="preserve"> using </w:t>
       </w:r>
       <w:r>
         <w:rPr>
@@ -3227,9 +3270,22 @@
           <w:sz w:val="20"/>
           <w:szCs w:val="20"/>
         </w:rPr>
+        <w:t>AWS</w:t>
+      </w:r>
+      <w:r>
+        <w:rPr>
+          <w:sz w:val="20"/>
+          <w:szCs w:val="20"/>
+        </w:rPr>
         <w:t xml:space="preserve"> </w:t>
       </w:r>
-      <w:proofErr w:type="spellStart"/>
+      <w:r>
+        <w:rPr>
+          <w:sz w:val="20"/>
+          <w:szCs w:val="20"/>
+        </w:rPr>
+        <w:t xml:space="preserve">resources: </w:t>
+      </w:r>
       <w:r>
         <w:rPr>
           <w:b/>
@@ -3237,7 +3293,106 @@
           <w:sz w:val="20"/>
           <w:szCs w:val="20"/>
         </w:rPr>
-        <w:t>Cloudfront</w:t>
+        <w:t>EC2</w:t>
+      </w:r>
+      <w:r>
+        <w:rPr>
+          <w:sz w:val="20"/>
+          <w:szCs w:val="20"/>
+        </w:rPr>
+        <w:t xml:space="preserve">, </w:t>
+      </w:r>
+      <w:r>
+        <w:rPr>
+          <w:b/>
+          <w:bCs/>
+          <w:sz w:val="20"/>
+          <w:szCs w:val="20"/>
+        </w:rPr>
+        <w:t>RDS</w:t>
+      </w:r>
+      <w:r>
+        <w:rPr>
+          <w:sz w:val="20"/>
+          <w:szCs w:val="20"/>
+        </w:rPr>
+        <w:t>,</w:t>
+      </w:r>
+      <w:r>
+        <w:rPr>
+          <w:sz w:val="20"/>
+          <w:szCs w:val="20"/>
+        </w:rPr>
+        <w:t xml:space="preserve"> </w:t>
+      </w:r>
+      <w:r>
+        <w:rPr>
+          <w:b/>
+          <w:bCs/>
+          <w:sz w:val="20"/>
+          <w:szCs w:val="20"/>
+        </w:rPr>
+        <w:t>Elastic</w:t>
+      </w:r>
+      <w:r>
+        <w:rPr>
+          <w:b/>
+          <w:bCs/>
+          <w:sz w:val="20"/>
+          <w:szCs w:val="20"/>
+        </w:rPr>
+        <w:t xml:space="preserve"> Beanstalk</w:t>
+      </w:r>
+      <w:r>
+        <w:rPr>
+          <w:sz w:val="20"/>
+          <w:szCs w:val="20"/>
+        </w:rPr>
+        <w:t>,</w:t>
+      </w:r>
+      <w:r>
+        <w:rPr>
+          <w:b/>
+          <w:bCs/>
+          <w:sz w:val="20"/>
+          <w:szCs w:val="20"/>
+        </w:rPr>
+        <w:t xml:space="preserve"> S3</w:t>
+      </w:r>
+      <w:r>
+        <w:rPr>
+          <w:sz w:val="20"/>
+          <w:szCs w:val="20"/>
+        </w:rPr>
+        <w:t>,</w:t>
+      </w:r>
+      <w:r>
+        <w:rPr>
+          <w:b/>
+          <w:bCs/>
+          <w:sz w:val="20"/>
+          <w:szCs w:val="20"/>
+        </w:rPr>
+        <w:t xml:space="preserve"> </w:t>
+      </w:r>
+      <w:proofErr w:type="spellStart"/>
+      <w:r>
+        <w:rPr>
+          <w:b/>
+          <w:bCs/>
+          <w:sz w:val="20"/>
+          <w:szCs w:val="20"/>
+        </w:rPr>
+        <w:t>CloudF</w:t>
+      </w:r>
+      <w:r>
+        <w:rPr>
+          <w:b/>
+          <w:bCs/>
+          <w:sz w:val="20"/>
+          <w:szCs w:val="20"/>
+        </w:rPr>
+        <w:t>ront</w:t>
       </w:r>
       <w:proofErr w:type="spellEnd"/>
       <w:r>
@@ -3605,16 +3760,14 @@
         </w:rPr>
         <w:t xml:space="preserve">, </w:t>
       </w:r>
-      <w:proofErr w:type="spellStart"/>
-      <w:r>
-        <w:rPr>
-          <w:w w:val="105"/>
-          <w:sz w:val="20"/>
-          <w:szCs w:val="20"/>
-        </w:rPr>
-        <w:t>aws</w:t>
-      </w:r>
-      <w:proofErr w:type="spellEnd"/>
+      <w:r>
+        <w:rPr>
+          <w:w w:val="105"/>
+          <w:sz w:val="20"/>
+          <w:szCs w:val="20"/>
+        </w:rPr>
+        <w:t>AWS</w:t>
+      </w:r>
       <w:r>
         <w:rPr>
           <w:w w:val="105"/>
@@ -3623,16 +3776,14 @@
         </w:rPr>
         <w:t xml:space="preserve">, </w:t>
       </w:r>
-      <w:proofErr w:type="spellStart"/>
-      <w:r>
-        <w:rPr>
-          <w:w w:val="105"/>
-          <w:sz w:val="20"/>
-          <w:szCs w:val="20"/>
-        </w:rPr>
-        <w:t>js</w:t>
-      </w:r>
-      <w:proofErr w:type="spellEnd"/>
+      <w:r>
+        <w:rPr>
+          <w:w w:val="105"/>
+          <w:sz w:val="20"/>
+          <w:szCs w:val="20"/>
+        </w:rPr>
+        <w:t>vanilla JS</w:t>
+      </w:r>
       <w:r>
         <w:rPr>
           <w:w w:val="105"/>

</xml_diff>